<commit_message>
Use Case Description 작성
</commit_message>
<xml_diff>
--- a/docs/Requirement_List.docx
+++ b/docs/Requirement_List.docx
@@ -31,7 +31,7 @@
         </w:rPr>
         <w:t xml:space="preserve"> 주소: </w:t>
       </w:r>
-      <w:hyperlink r:id="rId4" w:history="1">
+      <w:hyperlink r:id="rId6" w:history="1">
         <w:r>
           <w:rPr>
             <w:rStyle w:val="aa"/>
@@ -46,7 +46,7 @@
         <w:rPr>
           <w:b/>
           <w:bCs/>
-          <w:sz w:val="22"/>
+          <w:sz w:val="28"/>
           <w:szCs w:val="28"/>
         </w:rPr>
       </w:pPr>
@@ -55,7 +55,7 @@
           <w:rFonts w:hint="eastAsia"/>
           <w:b/>
           <w:bCs/>
-          <w:sz w:val="22"/>
+          <w:sz w:val="28"/>
           <w:szCs w:val="28"/>
         </w:rPr>
         <w:t>Requirement List</w:t>
@@ -161,9 +161,6 @@
           <w:p>
             <w:pPr>
               <w:jc w:val="left"/>
-              <w:rPr>
-                <w:rFonts w:hint="eastAsia"/>
-              </w:rPr>
             </w:pPr>
             <w:r>
               <w:rPr>
@@ -195,9 +192,6 @@
           <w:p>
             <w:pPr>
               <w:jc w:val="left"/>
-              <w:rPr>
-                <w:rFonts w:hint="eastAsia"/>
-              </w:rPr>
             </w:pPr>
             <w:r>
               <w:rPr>
@@ -232,9 +226,6 @@
           <w:p>
             <w:pPr>
               <w:jc w:val="left"/>
-              <w:rPr>
-                <w:rFonts w:hint="eastAsia"/>
-              </w:rPr>
             </w:pPr>
             <w:r>
               <w:rPr>
@@ -297,9 +288,6 @@
           <w:p>
             <w:pPr>
               <w:jc w:val="left"/>
-              <w:rPr>
-                <w:rFonts w:hint="eastAsia"/>
-              </w:rPr>
             </w:pPr>
             <w:r>
               <w:rPr>
@@ -354,9 +342,6 @@
           <w:p>
             <w:pPr>
               <w:jc w:val="left"/>
-              <w:rPr>
-                <w:rFonts w:hint="eastAsia"/>
-              </w:rPr>
             </w:pPr>
             <w:r>
               <w:rPr>
@@ -391,9 +376,6 @@
           <w:p>
             <w:pPr>
               <w:jc w:val="left"/>
-              <w:rPr>
-                <w:rFonts w:hint="eastAsia"/>
-              </w:rPr>
             </w:pPr>
             <w:r>
               <w:rPr>
@@ -494,9 +476,6 @@
           <w:p>
             <w:pPr>
               <w:jc w:val="left"/>
-              <w:rPr>
-                <w:rFonts w:hint="eastAsia"/>
-              </w:rPr>
             </w:pPr>
             <w:r>
               <w:rPr>
@@ -531,9 +510,6 @@
           <w:p>
             <w:pPr>
               <w:jc w:val="left"/>
-              <w:rPr>
-                <w:rFonts w:hint="eastAsia"/>
-              </w:rPr>
             </w:pPr>
             <w:r>
               <w:rPr>
@@ -554,6 +530,56 @@
     </w:sectPr>
   </w:body>
 </w:document>
+</file>
+
+<file path=word/endnotes.xml><?xml version="1.0" encoding="utf-8"?>
+<w:endnotes xmlns:wpc="http://schemas.microsoft.com/office/word/2010/wordprocessingCanvas" xmlns:cx="http://schemas.microsoft.com/office/drawing/2014/chartex" xmlns:cx1="http://schemas.microsoft.com/office/drawing/2015/9/8/chartex" xmlns:cx2="http://schemas.microsoft.com/office/drawing/2015/10/21/chartex" xmlns:cx3="http://schemas.microsoft.com/office/drawing/2016/5/9/chartex" xmlns:cx4="http://schemas.microsoft.com/office/drawing/2016/5/10/chartex" xmlns:cx5="http://schemas.microsoft.com/office/drawing/2016/5/11/chartex" xmlns:cx6="http://schemas.microsoft.com/office/drawing/2016/5/12/chartex" xmlns:cx7="http://schemas.microsoft.com/office/drawing/2016/5/13/chartex" xmlns:cx8="http://schemas.microsoft.com/office/drawing/2016/5/14/chartex" xmlns:mc="http://schemas.openxmlformats.org/markup-compatibility/2006" xmlns:aink="http://schemas.microsoft.com/office/drawing/2016/ink" xmlns:am3d="http://schemas.microsoft.com/office/drawing/2017/model3d" xmlns:o="urn:schemas-microsoft-com:office:office" xmlns:oel="http://schemas.microsoft.com/office/2019/extlst" xmlns:r="http://schemas.openxmlformats.org/officeDocument/2006/relationships" xmlns:m="http://schemas.openxmlformats.org/officeDocument/2006/math" xmlns:v="urn:schemas-microsoft-com:vml" xmlns:wp14="http://schemas.microsoft.com/office/word/2010/wordprocessingDrawing" xmlns:wp="http://schemas.openxmlformats.org/drawingml/2006/wordprocessingDrawing" xmlns:w10="urn:schemas-microsoft-com:office:word" xmlns:w="http://schemas.openxmlformats.org/wordprocessingml/2006/main" xmlns:w14="http://schemas.microsoft.com/office/word/2010/wordml" xmlns:w15="http://schemas.microsoft.com/office/word/2012/wordml" xmlns:w16cex="http://schemas.microsoft.com/office/word/2018/wordml/cex" xmlns:w16cid="http://schemas.microsoft.com/office/word/2016/wordml/cid" xmlns:w16="http://schemas.microsoft.com/office/word/2018/wordml" xmlns:w16du="http://schemas.microsoft.com/office/word/2023/wordml/word16du" xmlns:w16sdtdh="http://schemas.microsoft.com/office/word/2020/wordml/sdtdatahash" xmlns:w16sdtfl="http://schemas.microsoft.com/office/word/2024/wordml/sdtformatlock" xmlns:w16se="http://schemas.microsoft.com/office/word/2015/wordml/symex" xmlns:wpg="http://schemas.microsoft.com/office/word/2010/wordprocessingGroup" xmlns:wpi="http://schemas.microsoft.com/office/word/2010/wordprocessingInk" xmlns:wne="http://schemas.microsoft.com/office/word/2006/wordml" xmlns:wps="http://schemas.microsoft.com/office/word/2010/wordprocessingShape" mc:Ignorable="w14 w15 w16se w16cid w16 w16cex w16sdtdh w16sdtfl w16du wp14">
+  <w:endnote w:type="separator" w:id="-1">
+    <w:p>
+      <w:pPr>
+        <w:spacing w:after="0" w:line="240" w:lineRule="auto"/>
+      </w:pPr>
+      <w:r>
+        <w:separator/>
+      </w:r>
+    </w:p>
+  </w:endnote>
+  <w:endnote w:type="continuationSeparator" w:id="0">
+    <w:p>
+      <w:pPr>
+        <w:spacing w:after="0" w:line="240" w:lineRule="auto"/>
+      </w:pPr>
+      <w:r>
+        <w:continuationSeparator/>
+      </w:r>
+    </w:p>
+  </w:endnote>
+</w:endnotes>
+</file>
+
+<file path=word/footnotes.xml><?xml version="1.0" encoding="utf-8"?>
+<w:footnotes xmlns:wpc="http://schemas.microsoft.com/office/word/2010/wordprocessingCanvas" xmlns:cx="http://schemas.microsoft.com/office/drawing/2014/chartex" xmlns:cx1="http://schemas.microsoft.com/office/drawing/2015/9/8/chartex" xmlns:cx2="http://schemas.microsoft.com/office/drawing/2015/10/21/chartex" xmlns:cx3="http://schemas.microsoft.com/office/drawing/2016/5/9/chartex" xmlns:cx4="http://schemas.microsoft.com/office/drawing/2016/5/10/chartex" xmlns:cx5="http://schemas.microsoft.com/office/drawing/2016/5/11/chartex" xmlns:cx6="http://schemas.microsoft.com/office/drawing/2016/5/12/chartex" xmlns:cx7="http://schemas.microsoft.com/office/drawing/2016/5/13/chartex" xmlns:cx8="http://schemas.microsoft.com/office/drawing/2016/5/14/chartex" xmlns:mc="http://schemas.openxmlformats.org/markup-compatibility/2006" xmlns:aink="http://schemas.microsoft.com/office/drawing/2016/ink" xmlns:am3d="http://schemas.microsoft.com/office/drawing/2017/model3d" xmlns:o="urn:schemas-microsoft-com:office:office" xmlns:oel="http://schemas.microsoft.com/office/2019/extlst" xmlns:r="http://schemas.openxmlformats.org/officeDocument/2006/relationships" xmlns:m="http://schemas.openxmlformats.org/officeDocument/2006/math" xmlns:v="urn:schemas-microsoft-com:vml" xmlns:wp14="http://schemas.microsoft.com/office/word/2010/wordprocessingDrawing" xmlns:wp="http://schemas.openxmlformats.org/drawingml/2006/wordprocessingDrawing" xmlns:w10="urn:schemas-microsoft-com:office:word" xmlns:w="http://schemas.openxmlformats.org/wordprocessingml/2006/main" xmlns:w14="http://schemas.microsoft.com/office/word/2010/wordml" xmlns:w15="http://schemas.microsoft.com/office/word/2012/wordml" xmlns:w16cex="http://schemas.microsoft.com/office/word/2018/wordml/cex" xmlns:w16cid="http://schemas.microsoft.com/office/word/2016/wordml/cid" xmlns:w16="http://schemas.microsoft.com/office/word/2018/wordml" xmlns:w16du="http://schemas.microsoft.com/office/word/2023/wordml/word16du" xmlns:w16sdtdh="http://schemas.microsoft.com/office/word/2020/wordml/sdtdatahash" xmlns:w16sdtfl="http://schemas.microsoft.com/office/word/2024/wordml/sdtformatlock" xmlns:w16se="http://schemas.microsoft.com/office/word/2015/wordml/symex" xmlns:wpg="http://schemas.microsoft.com/office/word/2010/wordprocessingGroup" xmlns:wpi="http://schemas.microsoft.com/office/word/2010/wordprocessingInk" xmlns:wne="http://schemas.microsoft.com/office/word/2006/wordml" xmlns:wps="http://schemas.microsoft.com/office/word/2010/wordprocessingShape" mc:Ignorable="w14 w15 w16se w16cid w16 w16cex w16sdtdh w16sdtfl w16du wp14">
+  <w:footnote w:type="separator" w:id="-1">
+    <w:p>
+      <w:pPr>
+        <w:spacing w:after="0" w:line="240" w:lineRule="auto"/>
+      </w:pPr>
+      <w:r>
+        <w:separator/>
+      </w:r>
+    </w:p>
+  </w:footnote>
+  <w:footnote w:type="continuationSeparator" w:id="0">
+    <w:p>
+      <w:pPr>
+        <w:spacing w:after="0" w:line="240" w:lineRule="auto"/>
+      </w:pPr>
+      <w:r>
+        <w:continuationSeparator/>
+      </w:r>
+    </w:p>
+  </w:footnote>
+</w:footnotes>
 </file>
 
 <file path=word/styles.xml><?xml version="1.0" encoding="utf-8"?>
@@ -1515,6 +1541,50 @@
       </w:tblBorders>
     </w:tblPr>
   </w:style>
+  <w:style w:type="paragraph" w:styleId="ad">
+    <w:name w:val="header"/>
+    <w:basedOn w:val="a"/>
+    <w:link w:val="Char3"/>
+    <w:uiPriority w:val="99"/>
+    <w:unhideWhenUsed/>
+    <w:rsid w:val="00FF737F"/>
+    <w:pPr>
+      <w:tabs>
+        <w:tab w:val="center" w:pos="4513"/>
+        <w:tab w:val="right" w:pos="9026"/>
+      </w:tabs>
+      <w:snapToGrid w:val="0"/>
+    </w:pPr>
+  </w:style>
+  <w:style w:type="character" w:customStyle="1" w:styleId="Char3">
+    <w:name w:val="머리글 Char"/>
+    <w:basedOn w:val="a0"/>
+    <w:link w:val="ad"/>
+    <w:uiPriority w:val="99"/>
+    <w:rsid w:val="00FF737F"/>
+  </w:style>
+  <w:style w:type="paragraph" w:styleId="ae">
+    <w:name w:val="footer"/>
+    <w:basedOn w:val="a"/>
+    <w:link w:val="Char4"/>
+    <w:uiPriority w:val="99"/>
+    <w:unhideWhenUsed/>
+    <w:rsid w:val="00FF737F"/>
+    <w:pPr>
+      <w:tabs>
+        <w:tab w:val="center" w:pos="4513"/>
+        <w:tab w:val="right" w:pos="9026"/>
+      </w:tabs>
+      <w:snapToGrid w:val="0"/>
+    </w:pPr>
+  </w:style>
+  <w:style w:type="character" w:customStyle="1" w:styleId="Char4">
+    <w:name w:val="바닥글 Char"/>
+    <w:basedOn w:val="a0"/>
+    <w:link w:val="ae"/>
+    <w:uiPriority w:val="99"/>
+    <w:rsid w:val="00FF737F"/>
+  </w:style>
 </w:styles>
 </file>
 

</xml_diff>